<commit_message>
Remove highlighting of most recent change from Shaidy Mapping document.
</commit_message>
<xml_diff>
--- a/NGCHM/Documentation/ShaidyToNgChmBuilderMapping.docx
+++ b/NGCHM/Documentation/ShaidyToNgChmBuilderMapping.docx
@@ -61,7 +61,6 @@
           <w:numId w:val="4"/>
         </w:numPr>
       </w:pPr>
-      <w:proofErr w:type="gramStart"/>
       <w:r>
         <w:rPr>
           <w:b/>
@@ -72,14 +71,7 @@
         <w:rPr>
           <w:b/>
         </w:rPr>
-        <w:t>ame</w:t>
-      </w:r>
-      <w:proofErr w:type="gramEnd"/>
-      <w:r>
-        <w:rPr>
-          <w:b/>
-        </w:rPr>
-        <w:t xml:space="preserve"> </w:t>
+        <w:t xml:space="preserve">ame </w:t>
       </w:r>
       <w:r>
         <w:t>[required] - A text value for name of the heat map</w:t>
@@ -224,14 +216,12 @@
           <w:numId w:val="3"/>
         </w:numPr>
       </w:pPr>
-      <w:proofErr w:type="gramStart"/>
       <w:r>
         <w:rPr>
           <w:b/>
         </w:rPr>
         <w:t>value</w:t>
       </w:r>
-      <w:proofErr w:type="gramEnd"/>
       <w:r>
         <w:t xml:space="preserve"> [required] - C</w:t>
       </w:r>
@@ -253,19 +243,11 @@
           <w:numId w:val="3"/>
         </w:numPr>
       </w:pPr>
-      <w:proofErr w:type="gramStart"/>
-      <w:r>
-        <w:rPr>
-          <w:b/>
-        </w:rPr>
-        <w:t>renderer</w:t>
-      </w:r>
-      <w:proofErr w:type="gramEnd"/>
-      <w:r>
-        <w:rPr>
-          <w:b/>
-        </w:rPr>
-        <w:t xml:space="preserve"> </w:t>
+      <w:r>
+        <w:rPr>
+          <w:b/>
+        </w:rPr>
+        <w:t xml:space="preserve">renderer </w:t>
       </w:r>
       <w:r>
         <w:t xml:space="preserve">[required] – An integer value that maps the data layer to a renderer node in the </w:t>
@@ -363,7 +345,6 @@
       <w:r>
         <w:rPr>
           <w:b/>
-          <w:color w:val="C00000"/>
         </w:rPr>
         <w:t>cuts_color</w:t>
       </w:r>
@@ -371,39 +352,20 @@
       <w:r>
         <w:rPr>
           <w:b/>
-          <w:color w:val="C00000"/>
-        </w:rPr>
-        <w:t xml:space="preserve"> </w:t>
-      </w:r>
-      <w:r>
-        <w:rPr>
-          <w:color w:val="C00000"/>
-        </w:rPr>
-        <w:t>[optional</w:t>
-      </w:r>
-      <w:r>
-        <w:rPr>
-          <w:color w:val="C00000"/>
-        </w:rPr>
-        <w:t>]</w:t>
-      </w:r>
-      <w:bookmarkStart w:id="0" w:name="_GoBack"/>
-      <w:bookmarkEnd w:id="0"/>
-      <w:r>
-        <w:rPr>
-          <w:b/>
-          <w:color w:val="C00000"/>
-        </w:rPr>
-        <w:t xml:space="preserve"> </w:t>
-      </w:r>
-      <w:r>
-        <w:t xml:space="preserve">– A string </w:t>
-      </w:r>
-      <w:r>
-        <w:t>value containing the hex color code for the appearance of</w:t>
-      </w:r>
-      <w:r>
-        <w:t xml:space="preserve"> gaps that appear in the summary and detail panels of the viewer.</w:t>
+        </w:rPr>
+        <w:t xml:space="preserve"> </w:t>
+      </w:r>
+      <w:r>
+        <w:t>[optional]</w:t>
+      </w:r>
+      <w:r>
+        <w:rPr>
+          <w:b/>
+        </w:rPr>
+        <w:t xml:space="preserve"> </w:t>
+      </w:r>
+      <w:r>
+        <w:t>– A string value containing the hex color code for the appearance of gaps that appear in the summary and detail panels of the viewer.</w:t>
       </w:r>
     </w:p>
     <w:p>
@@ -545,14 +507,12 @@
           <w:numId w:val="1"/>
         </w:numPr>
       </w:pPr>
-      <w:proofErr w:type="gramStart"/>
       <w:r>
         <w:rPr>
           <w:b/>
         </w:rPr>
         <w:t>value</w:t>
       </w:r>
-      <w:proofErr w:type="gramEnd"/>
       <w:r>
         <w:t xml:space="preserve"> [required] – A text entry containing the directory for the labels file (no default).  This is only used when the order method is NOT </w:t>
       </w:r>
@@ -650,15 +610,7 @@
         <w:t>. This directory will need to contain the file</w:t>
       </w:r>
       <w:r>
-        <w:t xml:space="preserve"> labels.txt.  Values in this file will be matched to rows in the original labels file to add extended </w:t>
-      </w:r>
-      <w:proofErr w:type="gramStart"/>
-      <w:r>
-        <w:t>meta</w:t>
-      </w:r>
-      <w:proofErr w:type="gramEnd"/>
-      <w:r>
-        <w:t xml:space="preserve"> data to those labels.</w:t>
+        <w:t xml:space="preserve"> labels.txt.  Values in this file will be matched to rows in the original labels file to add extended meta data to those labels.</w:t>
       </w:r>
       <w:r>
         <w:t xml:space="preserve">  (no default)</w:t>
@@ -809,7 +761,6 @@
         <w:rPr>
           <w:b/>
         </w:rPr>
-        <w:lastRenderedPageBreak/>
         <w:t>c</w:t>
       </w:r>
       <w:r>
@@ -1689,7 +1640,6 @@
         <w:rPr>
           <w:b/>
         </w:rPr>
-        <w:lastRenderedPageBreak/>
         <w:t>type</w:t>
       </w:r>
       <w:r>
@@ -2727,39 +2677,33 @@
       <w:pPr>
         <w:pStyle w:val="NoSpacing"/>
       </w:pPr>
+      <w:r>
+        <w:t xml:space="preserve">points </w:t>
+      </w:r>
+      <w:r>
+        <w:tab/>
+      </w:r>
+      <w:r>
+        <w:tab/>
+      </w:r>
+      <w:r>
+        <w:tab/>
+      </w:r>
+      <w:r>
+        <w:tab/>
+      </w:r>
+      <w:proofErr w:type="spellStart"/>
+      <w:r>
+        <w:t>color_map</w:t>
+      </w:r>
+      <w:proofErr w:type="spellEnd"/>
+    </w:p>
+    <w:p>
+      <w:pPr>
+        <w:pStyle w:val="NoSpacing"/>
+      </w:pPr>
       <w:proofErr w:type="gramStart"/>
       <w:r>
-        <w:t>points</w:t>
-      </w:r>
-      <w:proofErr w:type="gramEnd"/>
-      <w:r>
-        <w:t xml:space="preserve"> </w:t>
-      </w:r>
-      <w:r>
-        <w:tab/>
-      </w:r>
-      <w:r>
-        <w:tab/>
-      </w:r>
-      <w:r>
-        <w:tab/>
-      </w:r>
-      <w:r>
-        <w:tab/>
-      </w:r>
-      <w:proofErr w:type="spellStart"/>
-      <w:r>
-        <w:t>color_map</w:t>
-      </w:r>
-      <w:proofErr w:type="spellEnd"/>
-    </w:p>
-    <w:p>
-      <w:pPr>
-        <w:pStyle w:val="NoSpacing"/>
-      </w:pPr>
-      <w:proofErr w:type="gramStart"/>
-      <w:r>
-        <w:lastRenderedPageBreak/>
         <w:t>type</w:t>
       </w:r>
       <w:proofErr w:type="gramEnd"/>

</xml_diff>